<commit_message>
Complete the word document and add video notes
</commit_message>
<xml_diff>
--- a/ExtraPoint1.docx
+++ b/ExtraPoint1.docx
@@ -4,7 +4,7 @@
   <w:body>
     <w:tbl>
       <w:tblPr>
-        <w:tblStyle w:val="TableGrid"/>
+        <w:tblStyle w:val="Grigliatabella"/>
         <w:tblW w:w="9634" w:type="dxa"/>
         <w:tblBorders>
           <w:insideH w:val="none" w:sz="0" w:space="0" w:color="auto"/>
@@ -466,7 +466,7 @@
           </w:p>
           <w:p>
             <w:pPr>
-              <w:pStyle w:val="ListParagraph"/>
+              <w:pStyle w:val="Paragrafoelenco"/>
               <w:numPr>
                 <w:ilvl w:val="0"/>
                 <w:numId w:val="1"/>
@@ -478,7 +478,7 @@
           </w:p>
           <w:p>
             <w:pPr>
-              <w:pStyle w:val="ListParagraph"/>
+              <w:pStyle w:val="Paragrafoelenco"/>
               <w:numPr>
                 <w:ilvl w:val="0"/>
                 <w:numId w:val="1"/>
@@ -490,7 +490,7 @@
           </w:p>
           <w:p>
             <w:pPr>
-              <w:pStyle w:val="ListParagraph"/>
+              <w:pStyle w:val="Paragrafoelenco"/>
               <w:numPr>
                 <w:ilvl w:val="0"/>
                 <w:numId w:val="1"/>
@@ -503,21 +503,7 @@
               <w:rPr>
                 <w:highlight w:val="yellow"/>
               </w:rPr>
-              <w:t xml:space="preserve">4 </w:t>
-            </w:r>
-            <w:proofErr w:type="gramStart"/>
-            <w:r>
-              <w:rPr>
-                <w:highlight w:val="yellow"/>
-              </w:rPr>
-              <w:t>minutes</w:t>
-            </w:r>
-            <w:proofErr w:type="gramEnd"/>
-            <w:r>
-              <w:rPr>
-                <w:highlight w:val="yellow"/>
-              </w:rPr>
-              <w:t xml:space="preserve"> video</w:t>
+              <w:t>4 minutes video</w:t>
             </w:r>
             <w:r>
               <w:t xml:space="preserve"> with audio (.mp4 or .</w:t>
@@ -801,23 +787,7 @@
           <w:b/>
           <w:lang w:val="en-US"/>
         </w:rPr>
-        <w:t xml:space="preserve">Make </w:t>
-      </w:r>
-      <w:proofErr w:type="gramStart"/>
-      <w:r>
-        <w:rPr>
-          <w:b/>
-          <w:lang w:val="en-US"/>
-        </w:rPr>
-        <w:t>a Tamagotchi</w:t>
-      </w:r>
-      <w:proofErr w:type="gramEnd"/>
-      <w:r>
-        <w:rPr>
-          <w:b/>
-          <w:lang w:val="en-US"/>
-        </w:rPr>
-        <w:t>!</w:t>
+        <w:t>Make a Tamagotchi!</w:t>
       </w:r>
     </w:p>
     <w:p>
@@ -1054,21 +1024,7 @@
         <w:rPr>
           <w:lang w:val="en-US"/>
         </w:rPr>
-        <w:t xml:space="preserve"> (or the actual board if you </w:t>
-      </w:r>
-      <w:proofErr w:type="gramStart"/>
-      <w:r>
-        <w:rPr>
-          <w:lang w:val="en-US"/>
-        </w:rPr>
-        <w:t>are able to</w:t>
-      </w:r>
-      <w:proofErr w:type="gramEnd"/>
-      <w:r>
-        <w:rPr>
-          <w:lang w:val="en-US"/>
-        </w:rPr>
-        <w:t xml:space="preserve"> have one)</w:t>
+        <w:t xml:space="preserve"> (or the actual board if you are able to have one)</w:t>
       </w:r>
       <w:r>
         <w:rPr>
@@ -1271,17 +1227,24 @@
           <w:lang w:val="en-US"/>
         </w:rPr>
       </w:pPr>
+    </w:p>
+    <w:p>
+      <w:pPr>
+        <w:jc w:val="center"/>
+        <w:rPr>
+          <w:lang w:val="en-US"/>
+        </w:rPr>
+      </w:pPr>
       <w:r>
         <w:rPr>
           <w:noProof/>
-          <w:lang w:val="en-US"/>
         </w:rPr>
         <w:lastRenderedPageBreak/>
         <w:drawing>
-          <wp:inline distT="0" distB="0" distL="0" distR="0" wp14:anchorId="44F2C24B" wp14:editId="356A908F">
-            <wp:extent cx="2991183" cy="2577402"/>
-            <wp:effectExtent l="0" t="0" r="0" b="0"/>
-            <wp:docPr id="2" name="Immagine 2"/>
+          <wp:inline distT="0" distB="0" distL="0" distR="0" wp14:anchorId="48926518" wp14:editId="0A87B209">
+            <wp:extent cx="2901766" cy="2506509"/>
+            <wp:effectExtent l="0" t="0" r="0" b="8255"/>
+            <wp:docPr id="4" name="Immagine 4"/>
             <wp:cNvGraphicFramePr>
               <a:graphicFrameLocks xmlns:a="http://schemas.openxmlformats.org/drawingml/2006/main" noChangeAspect="1"/>
             </wp:cNvGraphicFramePr>
@@ -1301,7 +1264,7 @@
                   <pic:spPr>
                     <a:xfrm>
                       <a:off x="0" y="0"/>
-                      <a:ext cx="3002978" cy="2587565"/>
+                      <a:ext cx="2915926" cy="2518740"/>
                     </a:xfrm>
                     <a:prstGeom prst="rect">
                       <a:avLst/>
@@ -1324,14 +1287,6 @@
     </w:p>
     <w:p>
       <w:pPr>
-        <w:jc w:val="center"/>
-        <w:rPr>
-          <w:lang w:val="en-US"/>
-        </w:rPr>
-      </w:pPr>
-    </w:p>
-    <w:p>
-      <w:pPr>
         <w:rPr>
           <w:lang w:val="en-US"/>
         </w:rPr>
@@ -1339,7 +1294,7 @@
     </w:p>
     <w:tbl>
       <w:tblPr>
-        <w:tblStyle w:val="TableGrid"/>
+        <w:tblStyle w:val="Grigliatabella"/>
         <w:tblW w:w="0" w:type="auto"/>
         <w:tblLook w:val="04A0" w:firstRow="1" w:lastRow="0" w:firstColumn="1" w:lastColumn="0" w:noHBand="0" w:noVBand="1"/>
       </w:tblPr>
@@ -1387,6 +1342,64 @@
                 <w:lang w:val="en-US"/>
               </w:rPr>
             </w:pPr>
+            <w:r>
+              <w:rPr>
+                <w:lang w:val="en-US"/>
+              </w:rPr>
+              <w:t>I defined SIMULATOR in the target options window to get the scaling to be correct.</w:t>
+            </w:r>
+          </w:p>
+          <w:p>
+            <w:pPr>
+              <w:rPr>
+                <w:lang w:val="en-US"/>
+              </w:rPr>
+            </w:pPr>
+            <w:r>
+              <w:rPr>
+                <w:lang w:val="en-US"/>
+              </w:rPr>
+              <w:t>I’m using -O3, the Optimize for Time and the One ELF Section per Function flags.</w:t>
+            </w:r>
+          </w:p>
+          <w:p>
+            <w:pPr>
+              <w:rPr>
+                <w:lang w:val="en-US"/>
+              </w:rPr>
+            </w:pPr>
+            <w:r>
+              <w:rPr>
+                <w:lang w:val="en-US"/>
+              </w:rPr>
+              <w:t>I’m also using C99 mode.</w:t>
+            </w:r>
+          </w:p>
+          <w:p>
+            <w:pPr>
+              <w:rPr>
+                <w:lang w:val="en-US"/>
+              </w:rPr>
+            </w:pPr>
+            <w:r>
+              <w:rPr>
+                <w:lang w:val="en-US"/>
+              </w:rPr>
+              <w:t>This way my program uses less than 32kb of memory and I can compile it without license.</w:t>
+            </w:r>
+          </w:p>
+          <w:p>
+            <w:pPr>
+              <w:rPr>
+                <w:lang w:val="en-US"/>
+              </w:rPr>
+            </w:pPr>
+            <w:r>
+              <w:rPr>
+                <w:lang w:val="en-US"/>
+              </w:rPr>
+              <w:t>I also doubled the stack size from 200 bytes to 400 bytes to prevent stack overflow.</w:t>
+            </w:r>
           </w:p>
           <w:p>
             <w:pPr>
@@ -1708,7 +1721,6 @@
           <w:bCs/>
           <w:lang w:val="en-US"/>
         </w:rPr>
-        <w:lastRenderedPageBreak/>
         <w:t>Make it alive!</w:t>
       </w:r>
     </w:p>
@@ -1930,7 +1942,7 @@
     </w:p>
     <w:p>
       <w:pPr>
-        <w:pStyle w:val="ListParagraph"/>
+        <w:pStyle w:val="Paragrafoelenco"/>
         <w:numPr>
           <w:ilvl w:val="0"/>
           <w:numId w:val="22"/>
@@ -1983,7 +1995,7 @@
     </w:p>
     <w:p>
       <w:pPr>
-        <w:pStyle w:val="ListParagraph"/>
+        <w:pStyle w:val="Paragrafoelenco"/>
         <w:numPr>
           <w:ilvl w:val="0"/>
           <w:numId w:val="22"/>
@@ -2022,7 +2034,7 @@
     </w:p>
     <w:p>
       <w:pPr>
-        <w:pStyle w:val="ListParagraph"/>
+        <w:pStyle w:val="Paragrafoelenco"/>
         <w:numPr>
           <w:ilvl w:val="0"/>
           <w:numId w:val="22"/>
@@ -2052,7 +2064,7 @@
     </w:p>
     <w:p>
       <w:pPr>
-        <w:pStyle w:val="ListParagraph"/>
+        <w:pStyle w:val="Paragrafoelenco"/>
         <w:ind w:left="1440"/>
       </w:pPr>
     </w:p>
@@ -2208,7 +2220,7 @@
     </w:p>
     <w:p>
       <w:pPr>
-        <w:pStyle w:val="ListParagraph"/>
+        <w:pStyle w:val="Paragrafoelenco"/>
         <w:numPr>
           <w:ilvl w:val="0"/>
           <w:numId w:val="23"/>
@@ -2241,7 +2253,7 @@
     </w:p>
     <w:p>
       <w:pPr>
-        <w:pStyle w:val="ListParagraph"/>
+        <w:pStyle w:val="Paragrafoelenco"/>
         <w:numPr>
           <w:ilvl w:val="0"/>
           <w:numId w:val="23"/>
@@ -2538,7 +2550,7 @@
     </w:p>
     <w:p>
       <w:pPr>
-        <w:pStyle w:val="ListParagraph"/>
+        <w:pStyle w:val="Paragrafoelenco"/>
         <w:numPr>
           <w:ilvl w:val="0"/>
           <w:numId w:val="1"/>
@@ -2586,7 +2598,7 @@
     </w:p>
     <w:p>
       <w:pPr>
-        <w:pStyle w:val="ListParagraph"/>
+        <w:pStyle w:val="Paragrafoelenco"/>
         <w:numPr>
           <w:ilvl w:val="0"/>
           <w:numId w:val="1"/>
@@ -2601,11 +2613,9 @@
         </w:rPr>
         <w:t xml:space="preserve">meal </w:t>
       </w:r>
-      <w:proofErr w:type="gramStart"/>
       <w:r>
         <w:t>increase</w:t>
       </w:r>
-      <w:proofErr w:type="gramEnd"/>
       <w:r>
         <w:t xml:space="preserve"> the </w:t>
       </w:r>
@@ -3475,7 +3485,7 @@
     </w:p>
     <w:p>
       <w:pPr>
-        <w:pStyle w:val="ListParagraph"/>
+        <w:pStyle w:val="Paragrafoelenco"/>
         <w:numPr>
           <w:ilvl w:val="0"/>
           <w:numId w:val="21"/>
@@ -3493,7 +3503,7 @@
     </w:p>
     <w:p>
       <w:pPr>
-        <w:pStyle w:val="ListParagraph"/>
+        <w:pStyle w:val="Paragrafoelenco"/>
         <w:numPr>
           <w:ilvl w:val="0"/>
           <w:numId w:val="21"/>
@@ -3529,7 +3539,7 @@
     </w:p>
     <w:p>
       <w:pPr>
-        <w:pStyle w:val="ListParagraph"/>
+        <w:pStyle w:val="Paragrafoelenco"/>
         <w:numPr>
           <w:ilvl w:val="0"/>
           <w:numId w:val="21"/>
@@ -3872,7 +3882,7 @@
         <v:path o:extrusionok="f" gradientshapeok="t" o:connecttype="rect"/>
         <o:lock v:ext="edit" aspectratio="t"/>
       </v:shapetype>
-      <v:shape id="_x0000_i1321" type="#_x0000_t75" alt="Caramella con riempimento a tinta unita" style="width:14.95pt;height:14.95pt;visibility:visible" o:gfxdata="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" o:bullet="t">
+      <v:shape id="_x0000_i1050" type="#_x0000_t75" alt="Caramella con riempimento a tinta unita" style="width:15pt;height:15pt;visibility:visible" o:gfxdata="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" o:bullet="t">
         <v:imagedata r:id="rId1" o:title="" cropbottom="-440f" cropright="-440f"/>
       </v:shape>
     </w:pict>
@@ -6673,7 +6683,7 @@
     <w:lsdException w:name="Unresolved Mention" w:semiHidden="1" w:unhideWhenUsed="1"/>
     <w:lsdException w:name="Smart Link" w:semiHidden="1" w:unhideWhenUsed="1"/>
   </w:latentStyles>
-  <w:style w:type="paragraph" w:default="1" w:styleId="Normal">
+  <w:style w:type="paragraph" w:default="1" w:styleId="Normale">
     <w:name w:val="Normal"/>
     <w:qFormat/>
     <w:rsid w:val="006F08D2"/>
@@ -6688,13 +6698,13 @@
       <w:lang w:val="it-IT" w:eastAsia="zh-CN" w:bidi="hi-IN"/>
     </w:rPr>
   </w:style>
-  <w:style w:type="character" w:default="1" w:styleId="DefaultParagraphFont">
+  <w:style w:type="character" w:default="1" w:styleId="Carpredefinitoparagrafo">
     <w:name w:val="Default Paragraph Font"/>
     <w:uiPriority w:val="1"/>
     <w:semiHidden/>
     <w:unhideWhenUsed/>
   </w:style>
-  <w:style w:type="table" w:default="1" w:styleId="TableNormal">
+  <w:style w:type="table" w:default="1" w:styleId="Tabellanormale">
     <w:name w:val="Normal Table"/>
     <w:uiPriority w:val="99"/>
     <w:semiHidden/>
@@ -6709,7 +6719,7 @@
       </w:tblCellMar>
     </w:tblPr>
   </w:style>
-  <w:style w:type="numbering" w:default="1" w:styleId="NoList">
+  <w:style w:type="numbering" w:default="1" w:styleId="Nessunelenco">
     <w:name w:val="No List"/>
     <w:uiPriority w:val="99"/>
     <w:semiHidden/>
@@ -6731,9 +6741,9 @@
       <w:lang w:eastAsia="zh-CN"/>
     </w:rPr>
   </w:style>
-  <w:style w:type="paragraph" w:styleId="ListParagraph">
+  <w:style w:type="paragraph" w:styleId="Paragrafoelenco">
     <w:name w:val="List Paragraph"/>
-    <w:basedOn w:val="Normal"/>
+    <w:basedOn w:val="Normale"/>
     <w:uiPriority w:val="34"/>
     <w:qFormat/>
     <w:rsid w:val="0064199D"/>
@@ -6747,9 +6757,9 @@
       <w:lang w:val="en-US" w:eastAsia="en-US" w:bidi="ar-SA"/>
     </w:rPr>
   </w:style>
-  <w:style w:type="table" w:styleId="TableGrid">
+  <w:style w:type="table" w:styleId="Grigliatabella">
     <w:name w:val="Table Grid"/>
-    <w:basedOn w:val="TableNormal"/>
+    <w:basedOn w:val="Tabellanormale"/>
     <w:rsid w:val="0064199D"/>
     <w:pPr>
       <w:spacing w:after="0" w:line="240" w:lineRule="auto"/>
@@ -6787,9 +6797,9 @@
       <w:lang w:val="it-IT" w:eastAsia="zh-CN"/>
     </w:rPr>
   </w:style>
-  <w:style w:type="character" w:styleId="PlaceholderText">
+  <w:style w:type="character" w:styleId="Testosegnaposto">
     <w:name w:val="Placeholder Text"/>
-    <w:basedOn w:val="DefaultParagraphFont"/>
+    <w:basedOn w:val="Carpredefinitoparagrafo"/>
     <w:uiPriority w:val="99"/>
     <w:semiHidden/>
     <w:rsid w:val="00460CDD"/>
@@ -6797,9 +6807,9 @@
       <w:color w:val="808080"/>
     </w:rPr>
   </w:style>
-  <w:style w:type="character" w:styleId="Hyperlink">
+  <w:style w:type="character" w:styleId="Collegamentoipertestuale">
     <w:name w:val="Hyperlink"/>
-    <w:basedOn w:val="DefaultParagraphFont"/>
+    <w:basedOn w:val="Carpredefinitoparagrafo"/>
     <w:uiPriority w:val="99"/>
     <w:unhideWhenUsed/>
     <w:rsid w:val="00460CDD"/>
@@ -6810,13 +6820,13 @@
   </w:style>
   <w:style w:type="character" w:customStyle="1" w:styleId="hgkelc">
     <w:name w:val="hgkelc"/>
-    <w:basedOn w:val="DefaultParagraphFont"/>
+    <w:basedOn w:val="Carpredefinitoparagrafo"/>
     <w:rsid w:val="00263F93"/>
   </w:style>
-  <w:style w:type="paragraph" w:styleId="Header">
+  <w:style w:type="paragraph" w:styleId="Intestazione">
     <w:name w:val="header"/>
-    <w:basedOn w:val="Normal"/>
-    <w:link w:val="HeaderChar"/>
+    <w:basedOn w:val="Normale"/>
+    <w:link w:val="IntestazioneCarattere"/>
     <w:uiPriority w:val="99"/>
     <w:unhideWhenUsed/>
     <w:rsid w:val="00875EA6"/>
@@ -6831,10 +6841,10 @@
       <w:szCs w:val="21"/>
     </w:rPr>
   </w:style>
-  <w:style w:type="character" w:customStyle="1" w:styleId="HeaderChar">
-    <w:name w:val="Header Char"/>
-    <w:basedOn w:val="DefaultParagraphFont"/>
-    <w:link w:val="Header"/>
+  <w:style w:type="character" w:customStyle="1" w:styleId="IntestazioneCarattere">
+    <w:name w:val="Intestazione Carattere"/>
+    <w:basedOn w:val="Carpredefinitoparagrafo"/>
+    <w:link w:val="Intestazione"/>
     <w:uiPriority w:val="99"/>
     <w:rsid w:val="00875EA6"/>
     <w:rPr>
@@ -6845,10 +6855,10 @@
       <w:lang w:val="it-IT" w:eastAsia="zh-CN" w:bidi="hi-IN"/>
     </w:rPr>
   </w:style>
-  <w:style w:type="paragraph" w:styleId="Footer">
+  <w:style w:type="paragraph" w:styleId="Pidipagina">
     <w:name w:val="footer"/>
-    <w:basedOn w:val="Normal"/>
-    <w:link w:val="FooterChar"/>
+    <w:basedOn w:val="Normale"/>
+    <w:link w:val="PidipaginaCarattere"/>
     <w:uiPriority w:val="99"/>
     <w:unhideWhenUsed/>
     <w:rsid w:val="00875EA6"/>
@@ -6863,10 +6873,10 @@
       <w:szCs w:val="21"/>
     </w:rPr>
   </w:style>
-  <w:style w:type="character" w:customStyle="1" w:styleId="FooterChar">
-    <w:name w:val="Footer Char"/>
-    <w:basedOn w:val="DefaultParagraphFont"/>
-    <w:link w:val="Footer"/>
+  <w:style w:type="character" w:customStyle="1" w:styleId="PidipaginaCarattere">
+    <w:name w:val="Piè di pagina Carattere"/>
+    <w:basedOn w:val="Carpredefinitoparagrafo"/>
+    <w:link w:val="Pidipagina"/>
     <w:uiPriority w:val="99"/>
     <w:rsid w:val="00875EA6"/>
     <w:rPr>
@@ -6877,9 +6887,9 @@
       <w:lang w:val="it-IT" w:eastAsia="zh-CN" w:bidi="hi-IN"/>
     </w:rPr>
   </w:style>
-  <w:style w:type="character" w:styleId="HTMLCode">
+  <w:style w:type="character" w:styleId="CodiceHTML">
     <w:name w:val="HTML Code"/>
-    <w:basedOn w:val="DefaultParagraphFont"/>
+    <w:basedOn w:val="Carpredefinitoparagrafo"/>
     <w:uiPriority w:val="99"/>
     <w:semiHidden/>
     <w:unhideWhenUsed/>
@@ -6892,12 +6902,12 @@
   </w:style>
   <w:style w:type="character" w:customStyle="1" w:styleId="hljs-keyword">
     <w:name w:val="hljs-keyword"/>
-    <w:basedOn w:val="DefaultParagraphFont"/>
+    <w:basedOn w:val="Carpredefinitoparagrafo"/>
     <w:rsid w:val="00E47E1B"/>
   </w:style>
-  <w:style w:type="character" w:styleId="UnresolvedMention">
+  <w:style w:type="character" w:styleId="Menzionenonrisolta">
     <w:name w:val="Unresolved Mention"/>
-    <w:basedOn w:val="DefaultParagraphFont"/>
+    <w:basedOn w:val="Carpredefinitoparagrafo"/>
     <w:uiPriority w:val="99"/>
     <w:semiHidden/>
     <w:unhideWhenUsed/>
@@ -6907,10 +6917,10 @@
       <w:shd w:val="clear" w:color="auto" w:fill="E1DFDD"/>
     </w:rPr>
   </w:style>
-  <w:style w:type="paragraph" w:styleId="Caption">
+  <w:style w:type="paragraph" w:styleId="Didascalia">
     <w:name w:val="caption"/>
-    <w:basedOn w:val="Normal"/>
-    <w:next w:val="Normal"/>
+    <w:basedOn w:val="Normale"/>
+    <w:next w:val="Normale"/>
     <w:uiPriority w:val="35"/>
     <w:unhideWhenUsed/>
     <w:qFormat/>
@@ -6927,9 +6937,9 @@
       <w:szCs w:val="16"/>
     </w:rPr>
   </w:style>
-  <w:style w:type="character" w:styleId="CommentReference">
+  <w:style w:type="character" w:styleId="Rimandocommento">
     <w:name w:val="annotation reference"/>
-    <w:basedOn w:val="DefaultParagraphFont"/>
+    <w:basedOn w:val="Carpredefinitoparagrafo"/>
     <w:uiPriority w:val="99"/>
     <w:semiHidden/>
     <w:unhideWhenUsed/>
@@ -6939,10 +6949,10 @@
       <w:szCs w:val="16"/>
     </w:rPr>
   </w:style>
-  <w:style w:type="paragraph" w:styleId="CommentText">
+  <w:style w:type="paragraph" w:styleId="Testocommento">
     <w:name w:val="annotation text"/>
-    <w:basedOn w:val="Normal"/>
-    <w:link w:val="CommentTextChar"/>
+    <w:basedOn w:val="Normale"/>
+    <w:link w:val="TestocommentoCarattere"/>
     <w:uiPriority w:val="99"/>
     <w:unhideWhenUsed/>
     <w:rsid w:val="003644FB"/>
@@ -6952,10 +6962,10 @@
       <w:szCs w:val="18"/>
     </w:rPr>
   </w:style>
-  <w:style w:type="character" w:customStyle="1" w:styleId="CommentTextChar">
-    <w:name w:val="Comment Text Char"/>
-    <w:basedOn w:val="DefaultParagraphFont"/>
-    <w:link w:val="CommentText"/>
+  <w:style w:type="character" w:customStyle="1" w:styleId="TestocommentoCarattere">
+    <w:name w:val="Testo commento Carattere"/>
+    <w:basedOn w:val="Carpredefinitoparagrafo"/>
+    <w:link w:val="Testocommento"/>
     <w:uiPriority w:val="99"/>
     <w:rsid w:val="003644FB"/>
     <w:rPr>
@@ -6966,11 +6976,11 @@
       <w:lang w:val="it-IT" w:eastAsia="zh-CN" w:bidi="hi-IN"/>
     </w:rPr>
   </w:style>
-  <w:style w:type="paragraph" w:styleId="CommentSubject">
+  <w:style w:type="paragraph" w:styleId="Soggettocommento">
     <w:name w:val="annotation subject"/>
-    <w:basedOn w:val="CommentText"/>
-    <w:next w:val="CommentText"/>
-    <w:link w:val="CommentSubjectChar"/>
+    <w:basedOn w:val="Testocommento"/>
+    <w:next w:val="Testocommento"/>
+    <w:link w:val="SoggettocommentoCarattere"/>
     <w:uiPriority w:val="99"/>
     <w:semiHidden/>
     <w:unhideWhenUsed/>
@@ -6980,10 +6990,10 @@
       <w:bCs/>
     </w:rPr>
   </w:style>
-  <w:style w:type="character" w:customStyle="1" w:styleId="CommentSubjectChar">
-    <w:name w:val="Comment Subject Char"/>
-    <w:basedOn w:val="CommentTextChar"/>
-    <w:link w:val="CommentSubject"/>
+  <w:style w:type="character" w:customStyle="1" w:styleId="SoggettocommentoCarattere">
+    <w:name w:val="Soggetto commento Carattere"/>
+    <w:basedOn w:val="TestocommentoCarattere"/>
+    <w:link w:val="Soggettocommento"/>
     <w:uiPriority w:val="99"/>
     <w:semiHidden/>
     <w:rsid w:val="003644FB"/>

</xml_diff>